<commit_message>
update workspace for a couple weeks work of work.
</commit_message>
<xml_diff>
--- a/Inhouse created documentation/MEC tips and tricks - ION Acknowledgement.docx
+++ b/Inhouse created documentation/MEC tips and tricks - ION Acknowledgement.docx
@@ -363,13 +363,7 @@
     <w:p/>
     <w:p>
       <w:r>
-        <w:t>The only example that can be found of this type is ‘</w:t>
-      </w:r>
-      <w:r>
-        <w:t>M3BE_Out_AcknowledgeItemMaste</w:t>
-      </w:r>
-      <w:r>
-        <w:t xml:space="preserve">r’. This agreement performs a check order process, transforms the message, applies an envelope to the message and sends the message out through </w:t>
+        <w:t xml:space="preserve">The only example that can be found of this type is ‘M3BE_Out_AcknowledgeItemMaster’. This agreement performs a check order process, transforms the message, applies an envelope to the message and sends the message out through </w:t>
       </w:r>
       <w:proofErr w:type="spellStart"/>
       <w:r>
@@ -456,7 +450,105 @@
       <w:proofErr w:type="spellEnd"/>
     </w:p>
     <w:p/>
-    <w:p/>
+    <w:p>
+      <w:r>
+        <w:t xml:space="preserve">This is similar to the initialize function used in the type 2 messages. It does not set the </w:t>
+      </w:r>
+      <w:proofErr w:type="spellStart"/>
+      <w:r>
+        <w:t>correlationID</w:t>
+      </w:r>
+      <w:proofErr w:type="spellEnd"/>
+      <w:r>
+        <w:t xml:space="preserve"> since there is no need to correlate with another inbound message because this outbound message is coming from event hub and not an inbound message from ION</w:t>
+      </w:r>
+    </w:p>
+    <w:p>
+      <w:r>
+        <w:rPr>
+          <w:noProof/>
+        </w:rPr>
+        <w:lastRenderedPageBreak/>
+        <w:drawing>
+          <wp:inline distT="0" distB="0" distL="0" distR="0" wp14:anchorId="244C91FD" wp14:editId="26F33B3B">
+            <wp:extent cx="5943600" cy="4042410"/>
+            <wp:effectExtent l="0" t="0" r="0" b="0"/>
+            <wp:docPr id="24" name="Picture 24"/>
+            <wp:cNvGraphicFramePr>
+              <a:graphicFrameLocks xmlns:a="http://schemas.openxmlformats.org/drawingml/2006/main" noChangeAspect="1"/>
+            </wp:cNvGraphicFramePr>
+            <a:graphic xmlns:a="http://schemas.openxmlformats.org/drawingml/2006/main">
+              <a:graphicData uri="http://schemas.openxmlformats.org/drawingml/2006/picture">
+                <pic:pic xmlns:pic="http://schemas.openxmlformats.org/drawingml/2006/picture">
+                  <pic:nvPicPr>
+                    <pic:cNvPr id="1" name=""/>
+                    <pic:cNvPicPr/>
+                  </pic:nvPicPr>
+                  <pic:blipFill>
+                    <a:blip r:embed="rId11"/>
+                    <a:stretch>
+                      <a:fillRect/>
+                    </a:stretch>
+                  </pic:blipFill>
+                  <pic:spPr>
+                    <a:xfrm>
+                      <a:off x="0" y="0"/>
+                      <a:ext cx="5943600" cy="4042410"/>
+                    </a:xfrm>
+                    <a:prstGeom prst="rect">
+                      <a:avLst/>
+                    </a:prstGeom>
+                  </pic:spPr>
+                </pic:pic>
+              </a:graphicData>
+            </a:graphic>
+          </wp:inline>
+        </w:drawing>
+      </w:r>
+    </w:p>
+    <w:p>
+      <w:r>
+        <w:rPr>
+          <w:noProof/>
+        </w:rPr>
+        <w:lastRenderedPageBreak/>
+        <w:drawing>
+          <wp:inline distT="0" distB="0" distL="0" distR="0" wp14:anchorId="788E3220" wp14:editId="6C04507B">
+            <wp:extent cx="5943600" cy="4093845"/>
+            <wp:effectExtent l="0" t="0" r="0" b="1905"/>
+            <wp:docPr id="25" name="Picture 25"/>
+            <wp:cNvGraphicFramePr>
+              <a:graphicFrameLocks xmlns:a="http://schemas.openxmlformats.org/drawingml/2006/main" noChangeAspect="1"/>
+            </wp:cNvGraphicFramePr>
+            <a:graphic xmlns:a="http://schemas.openxmlformats.org/drawingml/2006/main">
+              <a:graphicData uri="http://schemas.openxmlformats.org/drawingml/2006/picture">
+                <pic:pic xmlns:pic="http://schemas.openxmlformats.org/drawingml/2006/picture">
+                  <pic:nvPicPr>
+                    <pic:cNvPr id="1" name=""/>
+                    <pic:cNvPicPr/>
+                  </pic:nvPicPr>
+                  <pic:blipFill>
+                    <a:blip r:embed="rId12"/>
+                    <a:stretch>
+                      <a:fillRect/>
+                    </a:stretch>
+                  </pic:blipFill>
+                  <pic:spPr>
+                    <a:xfrm>
+                      <a:off x="0" y="0"/>
+                      <a:ext cx="5943600" cy="4093845"/>
+                    </a:xfrm>
+                    <a:prstGeom prst="rect">
+                      <a:avLst/>
+                    </a:prstGeom>
+                  </pic:spPr>
+                </pic:pic>
+              </a:graphicData>
+            </a:graphic>
+          </wp:inline>
+        </w:drawing>
+      </w:r>
+    </w:p>
     <w:p/>
     <w:p/>
     <w:p>
@@ -474,8 +566,91 @@
     </w:p>
     <w:p/>
     <w:p/>
-    <w:p/>
-    <w:p/>
+    <w:p>
+      <w:r>
+        <w:rPr>
+          <w:noProof/>
+        </w:rPr>
+        <w:lastRenderedPageBreak/>
+        <w:drawing>
+          <wp:inline distT="0" distB="0" distL="0" distR="0" wp14:anchorId="6A4EE33F" wp14:editId="4F9E54A3">
+            <wp:extent cx="5943600" cy="4155440"/>
+            <wp:effectExtent l="0" t="0" r="0" b="0"/>
+            <wp:docPr id="26" name="Picture 26"/>
+            <wp:cNvGraphicFramePr>
+              <a:graphicFrameLocks xmlns:a="http://schemas.openxmlformats.org/drawingml/2006/main" noChangeAspect="1"/>
+            </wp:cNvGraphicFramePr>
+            <a:graphic xmlns:a="http://schemas.openxmlformats.org/drawingml/2006/main">
+              <a:graphicData uri="http://schemas.openxmlformats.org/drawingml/2006/picture">
+                <pic:pic xmlns:pic="http://schemas.openxmlformats.org/drawingml/2006/picture">
+                  <pic:nvPicPr>
+                    <pic:cNvPr id="1" name=""/>
+                    <pic:cNvPicPr/>
+                  </pic:nvPicPr>
+                  <pic:blipFill>
+                    <a:blip r:embed="rId13"/>
+                    <a:stretch>
+                      <a:fillRect/>
+                    </a:stretch>
+                  </pic:blipFill>
+                  <pic:spPr>
+                    <a:xfrm>
+                      <a:off x="0" y="0"/>
+                      <a:ext cx="5943600" cy="4155440"/>
+                    </a:xfrm>
+                    <a:prstGeom prst="rect">
+                      <a:avLst/>
+                    </a:prstGeom>
+                  </pic:spPr>
+                </pic:pic>
+              </a:graphicData>
+            </a:graphic>
+          </wp:inline>
+        </w:drawing>
+      </w:r>
+    </w:p>
+    <w:p>
+      <w:r>
+        <w:rPr>
+          <w:noProof/>
+        </w:rPr>
+        <w:drawing>
+          <wp:inline distT="0" distB="0" distL="0" distR="0" wp14:anchorId="7FADABCF" wp14:editId="3979F731">
+            <wp:extent cx="5943600" cy="2246630"/>
+            <wp:effectExtent l="0" t="0" r="0" b="1270"/>
+            <wp:docPr id="27" name="Picture 27"/>
+            <wp:cNvGraphicFramePr>
+              <a:graphicFrameLocks xmlns:a="http://schemas.openxmlformats.org/drawingml/2006/main" noChangeAspect="1"/>
+            </wp:cNvGraphicFramePr>
+            <a:graphic xmlns:a="http://schemas.openxmlformats.org/drawingml/2006/main">
+              <a:graphicData uri="http://schemas.openxmlformats.org/drawingml/2006/picture">
+                <pic:pic xmlns:pic="http://schemas.openxmlformats.org/drawingml/2006/picture">
+                  <pic:nvPicPr>
+                    <pic:cNvPr id="1" name=""/>
+                    <pic:cNvPicPr/>
+                  </pic:nvPicPr>
+                  <pic:blipFill>
+                    <a:blip r:embed="rId14"/>
+                    <a:stretch>
+                      <a:fillRect/>
+                    </a:stretch>
+                  </pic:blipFill>
+                  <pic:spPr>
+                    <a:xfrm>
+                      <a:off x="0" y="0"/>
+                      <a:ext cx="5943600" cy="2246630"/>
+                    </a:xfrm>
+                    <a:prstGeom prst="rect">
+                      <a:avLst/>
+                    </a:prstGeom>
+                  </pic:spPr>
+                </pic:pic>
+              </a:graphicData>
+            </a:graphic>
+          </wp:inline>
+        </w:drawing>
+      </w:r>
+    </w:p>
     <w:p>
       <w:pPr>
         <w:pStyle w:val="Heading3"/>
@@ -486,9 +661,95 @@
       </w:r>
       <w:proofErr w:type="spellEnd"/>
     </w:p>
-    <w:p>
-      <w:bookmarkStart w:id="0" w:name="_GoBack"/>
-      <w:bookmarkEnd w:id="0"/>
+    <w:p/>
+    <w:p/>
+    <w:p/>
+    <w:p/>
+    <w:p>
+      <w:r>
+        <w:rPr>
+          <w:noProof/>
+        </w:rPr>
+        <w:lastRenderedPageBreak/>
+        <w:drawing>
+          <wp:inline distT="0" distB="0" distL="0" distR="0" wp14:anchorId="3A13957A" wp14:editId="09846589">
+            <wp:extent cx="5943600" cy="4135120"/>
+            <wp:effectExtent l="0" t="0" r="0" b="0"/>
+            <wp:docPr id="28" name="Picture 28"/>
+            <wp:cNvGraphicFramePr>
+              <a:graphicFrameLocks xmlns:a="http://schemas.openxmlformats.org/drawingml/2006/main" noChangeAspect="1"/>
+            </wp:cNvGraphicFramePr>
+            <a:graphic xmlns:a="http://schemas.openxmlformats.org/drawingml/2006/main">
+              <a:graphicData uri="http://schemas.openxmlformats.org/drawingml/2006/picture">
+                <pic:pic xmlns:pic="http://schemas.openxmlformats.org/drawingml/2006/picture">
+                  <pic:nvPicPr>
+                    <pic:cNvPr id="1" name=""/>
+                    <pic:cNvPicPr/>
+                  </pic:nvPicPr>
+                  <pic:blipFill>
+                    <a:blip r:embed="rId15"/>
+                    <a:stretch>
+                      <a:fillRect/>
+                    </a:stretch>
+                  </pic:blipFill>
+                  <pic:spPr>
+                    <a:xfrm>
+                      <a:off x="0" y="0"/>
+                      <a:ext cx="5943600" cy="4135120"/>
+                    </a:xfrm>
+                    <a:prstGeom prst="rect">
+                      <a:avLst/>
+                    </a:prstGeom>
+                  </pic:spPr>
+                </pic:pic>
+              </a:graphicData>
+            </a:graphic>
+          </wp:inline>
+        </w:drawing>
+      </w:r>
+    </w:p>
+    <w:p>
+      <w:r>
+        <w:rPr>
+          <w:noProof/>
+        </w:rPr>
+        <w:lastRenderedPageBreak/>
+        <w:drawing>
+          <wp:inline distT="0" distB="0" distL="0" distR="0" wp14:anchorId="084455A5" wp14:editId="08B36981">
+            <wp:extent cx="5943600" cy="4095750"/>
+            <wp:effectExtent l="0" t="0" r="0" b="0"/>
+            <wp:docPr id="29" name="Picture 29"/>
+            <wp:cNvGraphicFramePr>
+              <a:graphicFrameLocks xmlns:a="http://schemas.openxmlformats.org/drawingml/2006/main" noChangeAspect="1"/>
+            </wp:cNvGraphicFramePr>
+            <a:graphic xmlns:a="http://schemas.openxmlformats.org/drawingml/2006/main">
+              <a:graphicData uri="http://schemas.openxmlformats.org/drawingml/2006/picture">
+                <pic:pic xmlns:pic="http://schemas.openxmlformats.org/drawingml/2006/picture">
+                  <pic:nvPicPr>
+                    <pic:cNvPr id="1" name=""/>
+                    <pic:cNvPicPr/>
+                  </pic:nvPicPr>
+                  <pic:blipFill>
+                    <a:blip r:embed="rId16"/>
+                    <a:stretch>
+                      <a:fillRect/>
+                    </a:stretch>
+                  </pic:blipFill>
+                  <pic:spPr>
+                    <a:xfrm>
+                      <a:off x="0" y="0"/>
+                      <a:ext cx="5943600" cy="4095750"/>
+                    </a:xfrm>
+                    <a:prstGeom prst="rect">
+                      <a:avLst/>
+                    </a:prstGeom>
+                  </pic:spPr>
+                </pic:pic>
+              </a:graphicData>
+            </a:graphic>
+          </wp:inline>
+        </w:drawing>
+      </w:r>
     </w:p>
     <w:p/>
     <w:p>
@@ -514,17 +775,295 @@
     <w:p/>
     <w:p/>
     <w:p>
+      <w:r>
+        <w:rPr>
+          <w:noProof/>
+        </w:rPr>
+        <w:lastRenderedPageBreak/>
+        <w:drawing>
+          <wp:inline distT="0" distB="0" distL="0" distR="0" wp14:anchorId="069303DA" wp14:editId="111C438F">
+            <wp:extent cx="5943600" cy="4095115"/>
+            <wp:effectExtent l="0" t="0" r="0" b="635"/>
+            <wp:docPr id="31" name="Picture 31"/>
+            <wp:cNvGraphicFramePr>
+              <a:graphicFrameLocks xmlns:a="http://schemas.openxmlformats.org/drawingml/2006/main" noChangeAspect="1"/>
+            </wp:cNvGraphicFramePr>
+            <a:graphic xmlns:a="http://schemas.openxmlformats.org/drawingml/2006/main">
+              <a:graphicData uri="http://schemas.openxmlformats.org/drawingml/2006/picture">
+                <pic:pic xmlns:pic="http://schemas.openxmlformats.org/drawingml/2006/picture">
+                  <pic:nvPicPr>
+                    <pic:cNvPr id="1" name=""/>
+                    <pic:cNvPicPr/>
+                  </pic:nvPicPr>
+                  <pic:blipFill>
+                    <a:blip r:embed="rId17"/>
+                    <a:stretch>
+                      <a:fillRect/>
+                    </a:stretch>
+                  </pic:blipFill>
+                  <pic:spPr>
+                    <a:xfrm>
+                      <a:off x="0" y="0"/>
+                      <a:ext cx="5943600" cy="4095115"/>
+                    </a:xfrm>
+                    <a:prstGeom prst="rect">
+                      <a:avLst/>
+                    </a:prstGeom>
+                  </pic:spPr>
+                </pic:pic>
+              </a:graphicData>
+            </a:graphic>
+          </wp:inline>
+        </w:drawing>
+      </w:r>
+    </w:p>
+    <w:p>
+      <w:r>
+        <w:rPr>
+          <w:noProof/>
+        </w:rPr>
+        <w:drawing>
+          <wp:inline distT="0" distB="0" distL="0" distR="0" wp14:anchorId="390722FC" wp14:editId="239CE46D">
+            <wp:extent cx="5943600" cy="2792095"/>
+            <wp:effectExtent l="0" t="0" r="0" b="8255"/>
+            <wp:docPr id="32" name="Picture 32"/>
+            <wp:cNvGraphicFramePr>
+              <a:graphicFrameLocks xmlns:a="http://schemas.openxmlformats.org/drawingml/2006/main" noChangeAspect="1"/>
+            </wp:cNvGraphicFramePr>
+            <a:graphic xmlns:a="http://schemas.openxmlformats.org/drawingml/2006/main">
+              <a:graphicData uri="http://schemas.openxmlformats.org/drawingml/2006/picture">
+                <pic:pic xmlns:pic="http://schemas.openxmlformats.org/drawingml/2006/picture">
+                  <pic:nvPicPr>
+                    <pic:cNvPr id="1" name=""/>
+                    <pic:cNvPicPr/>
+                  </pic:nvPicPr>
+                  <pic:blipFill>
+                    <a:blip r:embed="rId18"/>
+                    <a:stretch>
+                      <a:fillRect/>
+                    </a:stretch>
+                  </pic:blipFill>
+                  <pic:spPr>
+                    <a:xfrm>
+                      <a:off x="0" y="0"/>
+                      <a:ext cx="5943600" cy="2792095"/>
+                    </a:xfrm>
+                    <a:prstGeom prst="rect">
+                      <a:avLst/>
+                    </a:prstGeom>
+                  </pic:spPr>
+                </pic:pic>
+              </a:graphicData>
+            </a:graphic>
+          </wp:inline>
+        </w:drawing>
+      </w:r>
+    </w:p>
+    <w:p/>
+    <w:p/>
+    <w:p/>
+    <w:p>
       <w:pPr>
         <w:pStyle w:val="Heading3"/>
       </w:pPr>
       <w:proofErr w:type="spellStart"/>
       <w:r>
-        <w:t>SetSync</w:t>
-      </w:r>
-      <w:proofErr w:type="spellEnd"/>
-    </w:p>
-    <w:p/>
-    <w:p/>
+        <w:lastRenderedPageBreak/>
+        <w:t>SetActionCode</w:t>
+      </w:r>
+      <w:proofErr w:type="spellEnd"/>
+    </w:p>
+    <w:p/>
+    <w:p/>
+    <w:p/>
+    <w:p/>
+    <w:p>
+      <w:r>
+        <w:rPr>
+          <w:noProof/>
+        </w:rPr>
+        <w:drawing>
+          <wp:inline distT="0" distB="0" distL="0" distR="0" wp14:anchorId="6B5B2C14" wp14:editId="7EFC5A26">
+            <wp:extent cx="5943600" cy="4111625"/>
+            <wp:effectExtent l="0" t="0" r="0" b="3175"/>
+            <wp:docPr id="36" name="Picture 36"/>
+            <wp:cNvGraphicFramePr>
+              <a:graphicFrameLocks xmlns:a="http://schemas.openxmlformats.org/drawingml/2006/main" noChangeAspect="1"/>
+            </wp:cNvGraphicFramePr>
+            <a:graphic xmlns:a="http://schemas.openxmlformats.org/drawingml/2006/main">
+              <a:graphicData uri="http://schemas.openxmlformats.org/drawingml/2006/picture">
+                <pic:pic xmlns:pic="http://schemas.openxmlformats.org/drawingml/2006/picture">
+                  <pic:nvPicPr>
+                    <pic:cNvPr id="1" name=""/>
+                    <pic:cNvPicPr/>
+                  </pic:nvPicPr>
+                  <pic:blipFill>
+                    <a:blip r:embed="rId19"/>
+                    <a:stretch>
+                      <a:fillRect/>
+                    </a:stretch>
+                  </pic:blipFill>
+                  <pic:spPr>
+                    <a:xfrm>
+                      <a:off x="0" y="0"/>
+                      <a:ext cx="5943600" cy="4111625"/>
+                    </a:xfrm>
+                    <a:prstGeom prst="rect">
+                      <a:avLst/>
+                    </a:prstGeom>
+                  </pic:spPr>
+                </pic:pic>
+              </a:graphicData>
+            </a:graphic>
+          </wp:inline>
+        </w:drawing>
+      </w:r>
+    </w:p>
+    <w:p>
+      <w:r>
+        <w:rPr>
+          <w:noProof/>
+        </w:rPr>
+        <w:drawing>
+          <wp:inline distT="0" distB="0" distL="0" distR="0" wp14:anchorId="37F56A57" wp14:editId="1384AFF8">
+            <wp:extent cx="5943600" cy="1489710"/>
+            <wp:effectExtent l="0" t="0" r="0" b="0"/>
+            <wp:docPr id="37" name="Picture 37"/>
+            <wp:cNvGraphicFramePr>
+              <a:graphicFrameLocks xmlns:a="http://schemas.openxmlformats.org/drawingml/2006/main" noChangeAspect="1"/>
+            </wp:cNvGraphicFramePr>
+            <a:graphic xmlns:a="http://schemas.openxmlformats.org/drawingml/2006/main">
+              <a:graphicData uri="http://schemas.openxmlformats.org/drawingml/2006/picture">
+                <pic:pic xmlns:pic="http://schemas.openxmlformats.org/drawingml/2006/picture">
+                  <pic:nvPicPr>
+                    <pic:cNvPr id="1" name=""/>
+                    <pic:cNvPicPr/>
+                  </pic:nvPicPr>
+                  <pic:blipFill>
+                    <a:blip r:embed="rId20"/>
+                    <a:stretch>
+                      <a:fillRect/>
+                    </a:stretch>
+                  </pic:blipFill>
+                  <pic:spPr>
+                    <a:xfrm>
+                      <a:off x="0" y="0"/>
+                      <a:ext cx="5943600" cy="1489710"/>
+                    </a:xfrm>
+                    <a:prstGeom prst="rect">
+                      <a:avLst/>
+                    </a:prstGeom>
+                  </pic:spPr>
+                </pic:pic>
+              </a:graphicData>
+            </a:graphic>
+          </wp:inline>
+        </w:drawing>
+      </w:r>
+    </w:p>
+    <w:p>
+      <w:bookmarkStart w:id="0" w:name="_GoBack"/>
+      <w:bookmarkEnd w:id="0"/>
+    </w:p>
+    <w:p/>
+    <w:p>
+      <w:pPr>
+        <w:pStyle w:val="Heading3"/>
+      </w:pPr>
+      <w:proofErr w:type="spellStart"/>
+      <w:r>
+        <w:t>SetAcknowledge</w:t>
+      </w:r>
+      <w:proofErr w:type="spellEnd"/>
+    </w:p>
+    <w:p/>
+    <w:p/>
+    <w:p/>
+    <w:p/>
+    <w:p>
+      <w:r>
+        <w:rPr>
+          <w:noProof/>
+        </w:rPr>
+        <w:drawing>
+          <wp:inline distT="0" distB="0" distL="0" distR="0" wp14:anchorId="068DB046" wp14:editId="60AD561A">
+            <wp:extent cx="5943600" cy="4083685"/>
+            <wp:effectExtent l="0" t="0" r="0" b="0"/>
+            <wp:docPr id="33" name="Picture 33"/>
+            <wp:cNvGraphicFramePr>
+              <a:graphicFrameLocks xmlns:a="http://schemas.openxmlformats.org/drawingml/2006/main" noChangeAspect="1"/>
+            </wp:cNvGraphicFramePr>
+            <a:graphic xmlns:a="http://schemas.openxmlformats.org/drawingml/2006/main">
+              <a:graphicData uri="http://schemas.openxmlformats.org/drawingml/2006/picture">
+                <pic:pic xmlns:pic="http://schemas.openxmlformats.org/drawingml/2006/picture">
+                  <pic:nvPicPr>
+                    <pic:cNvPr id="1" name=""/>
+                    <pic:cNvPicPr/>
+                  </pic:nvPicPr>
+                  <pic:blipFill>
+                    <a:blip r:embed="rId21"/>
+                    <a:stretch>
+                      <a:fillRect/>
+                    </a:stretch>
+                  </pic:blipFill>
+                  <pic:spPr>
+                    <a:xfrm>
+                      <a:off x="0" y="0"/>
+                      <a:ext cx="5943600" cy="4083685"/>
+                    </a:xfrm>
+                    <a:prstGeom prst="rect">
+                      <a:avLst/>
+                    </a:prstGeom>
+                  </pic:spPr>
+                </pic:pic>
+              </a:graphicData>
+            </a:graphic>
+          </wp:inline>
+        </w:drawing>
+      </w:r>
+    </w:p>
+    <w:p>
+      <w:r>
+        <w:rPr>
+          <w:noProof/>
+        </w:rPr>
+        <w:drawing>
+          <wp:inline distT="0" distB="0" distL="0" distR="0" wp14:anchorId="3ABB7C19" wp14:editId="302C6B6C">
+            <wp:extent cx="5943600" cy="2080895"/>
+            <wp:effectExtent l="0" t="0" r="0" b="0"/>
+            <wp:docPr id="35" name="Picture 35"/>
+            <wp:cNvGraphicFramePr>
+              <a:graphicFrameLocks xmlns:a="http://schemas.openxmlformats.org/drawingml/2006/main" noChangeAspect="1"/>
+            </wp:cNvGraphicFramePr>
+            <a:graphic xmlns:a="http://schemas.openxmlformats.org/drawingml/2006/main">
+              <a:graphicData uri="http://schemas.openxmlformats.org/drawingml/2006/picture">
+                <pic:pic xmlns:pic="http://schemas.openxmlformats.org/drawingml/2006/picture">
+                  <pic:nvPicPr>
+                    <pic:cNvPr id="1" name=""/>
+                    <pic:cNvPicPr/>
+                  </pic:nvPicPr>
+                  <pic:blipFill>
+                    <a:blip r:embed="rId22"/>
+                    <a:stretch>
+                      <a:fillRect/>
+                    </a:stretch>
+                  </pic:blipFill>
+                  <pic:spPr>
+                    <a:xfrm>
+                      <a:off x="0" y="0"/>
+                      <a:ext cx="5943600" cy="2080895"/>
+                    </a:xfrm>
+                    <a:prstGeom prst="rect">
+                      <a:avLst/>
+                    </a:prstGeom>
+                  </pic:spPr>
+                </pic:pic>
+              </a:graphicData>
+            </a:graphic>
+          </wp:inline>
+        </w:drawing>
+      </w:r>
+    </w:p>
     <w:p/>
     <w:p/>
     <w:p>
@@ -532,6 +1071,7 @@
         <w:pStyle w:val="Heading2"/>
       </w:pPr>
       <w:r>
+        <w:lastRenderedPageBreak/>
         <w:t>Type 2 – success from an inbound ION message</w:t>
       </w:r>
     </w:p>
@@ -575,7 +1115,6 @@
         <w:rPr>
           <w:noProof/>
         </w:rPr>
-        <w:lastRenderedPageBreak/>
         <w:drawing>
           <wp:inline distT="0" distB="0" distL="0" distR="0" wp14:anchorId="785AED65" wp14:editId="62B0067C">
             <wp:extent cx="5943600" cy="3728085"/>
@@ -592,7 +1131,7 @@
                     <pic:cNvPicPr/>
                   </pic:nvPicPr>
                   <pic:blipFill>
-                    <a:blip r:embed="rId11"/>
+                    <a:blip r:embed="rId23"/>
                     <a:stretch>
                       <a:fillRect/>
                     </a:stretch>
@@ -618,6 +1157,7 @@
         <w:rPr>
           <w:noProof/>
         </w:rPr>
+        <w:lastRenderedPageBreak/>
         <w:drawing>
           <wp:inline distT="0" distB="0" distL="0" distR="0" wp14:anchorId="51C97DF5" wp14:editId="4F3D9A79">
             <wp:extent cx="5943600" cy="2385060"/>
@@ -634,7 +1174,7 @@
                     <pic:cNvPicPr/>
                   </pic:nvPicPr>
                   <pic:blipFill>
-                    <a:blip r:embed="rId12"/>
+                    <a:blip r:embed="rId24"/>
                     <a:stretch>
                       <a:fillRect/>
                     </a:stretch>
@@ -747,7 +1287,6 @@
         <w:rPr>
           <w:noProof/>
         </w:rPr>
-        <w:lastRenderedPageBreak/>
         <w:drawing>
           <wp:inline distT="0" distB="0" distL="0" distR="0" wp14:anchorId="1B2052DD" wp14:editId="39624578">
             <wp:extent cx="5943600" cy="1488440"/>
@@ -764,7 +1303,7 @@
                     <pic:cNvPicPr/>
                   </pic:nvPicPr>
                   <pic:blipFill>
-                    <a:blip r:embed="rId13"/>
+                    <a:blip r:embed="rId25"/>
                     <a:stretch>
                       <a:fillRect/>
                     </a:stretch>
@@ -809,7 +1348,7 @@
                     <pic:cNvPicPr/>
                   </pic:nvPicPr>
                   <pic:blipFill>
-                    <a:blip r:embed="rId14"/>
+                    <a:blip r:embed="rId26"/>
                     <a:stretch>
                       <a:fillRect/>
                     </a:stretch>
@@ -845,6 +1384,7 @@
         <w:rPr>
           <w:noProof/>
         </w:rPr>
+        <w:lastRenderedPageBreak/>
         <w:drawing>
           <wp:inline distT="0" distB="0" distL="0" distR="0" wp14:anchorId="139EE821" wp14:editId="413DE5E8">
             <wp:extent cx="5943600" cy="1433195"/>
@@ -861,7 +1401,7 @@
                     <pic:cNvPicPr/>
                   </pic:nvPicPr>
                   <pic:blipFill>
-                    <a:blip r:embed="rId15"/>
+                    <a:blip r:embed="rId27"/>
                     <a:stretch>
                       <a:fillRect/>
                     </a:stretch>
@@ -887,7 +1427,6 @@
         <w:rPr>
           <w:noProof/>
         </w:rPr>
-        <w:lastRenderedPageBreak/>
         <w:drawing>
           <wp:inline distT="0" distB="0" distL="0" distR="0" wp14:anchorId="0195502B" wp14:editId="01A3B9E6">
             <wp:extent cx="5943600" cy="3040380"/>
@@ -904,7 +1443,7 @@
                     <pic:cNvPicPr/>
                   </pic:nvPicPr>
                   <pic:blipFill>
-                    <a:blip r:embed="rId16"/>
+                    <a:blip r:embed="rId28"/>
                     <a:stretch>
                       <a:fillRect/>
                     </a:stretch>
@@ -930,6 +1469,7 @@
         <w:rPr>
           <w:noProof/>
         </w:rPr>
+        <w:lastRenderedPageBreak/>
         <w:drawing>
           <wp:inline distT="0" distB="0" distL="0" distR="0" wp14:anchorId="140D73EE" wp14:editId="1EAA92C7">
             <wp:extent cx="5943600" cy="4221480"/>
@@ -946,7 +1486,7 @@
                     <pic:cNvPicPr/>
                   </pic:nvPicPr>
                   <pic:blipFill>
-                    <a:blip r:embed="rId17"/>
+                    <a:blip r:embed="rId29"/>
                     <a:stretch>
                       <a:fillRect/>
                     </a:stretch>
@@ -978,7 +1518,6 @@
         <w:rPr>
           <w:noProof/>
         </w:rPr>
-        <w:lastRenderedPageBreak/>
         <w:drawing>
           <wp:inline distT="0" distB="0" distL="0" distR="0" wp14:anchorId="6C8A92EF" wp14:editId="133F6014">
             <wp:extent cx="5943600" cy="2961640"/>
@@ -995,7 +1534,7 @@
                     <pic:cNvPicPr/>
                   </pic:nvPicPr>
                   <pic:blipFill>
-                    <a:blip r:embed="rId18"/>
+                    <a:blip r:embed="rId30"/>
                     <a:stretch>
                       <a:fillRect/>
                     </a:stretch>
@@ -1145,7 +1684,6 @@
         <w:rPr>
           <w:noProof/>
         </w:rPr>
-        <w:lastRenderedPageBreak/>
         <w:drawing>
           <wp:inline distT="0" distB="0" distL="0" distR="0" wp14:anchorId="101EE34D" wp14:editId="46D1BCDA">
             <wp:extent cx="5943600" cy="4178935"/>
@@ -1162,7 +1700,7 @@
                     <pic:cNvPicPr/>
                   </pic:nvPicPr>
                   <pic:blipFill>
-                    <a:blip r:embed="rId19"/>
+                    <a:blip r:embed="rId31"/>
                     <a:stretch>
                       <a:fillRect/>
                     </a:stretch>
@@ -1188,6 +1726,7 @@
         <w:rPr>
           <w:noProof/>
         </w:rPr>
+        <w:lastRenderedPageBreak/>
         <w:drawing>
           <wp:inline distT="0" distB="0" distL="0" distR="0" wp14:anchorId="35503621" wp14:editId="61EB616C">
             <wp:extent cx="5943600" cy="3277870"/>
@@ -1204,7 +1743,7 @@
                     <pic:cNvPicPr/>
                   </pic:nvPicPr>
                   <pic:blipFill>
-                    <a:blip r:embed="rId20"/>
+                    <a:blip r:embed="rId32"/>
                     <a:stretch>
                       <a:fillRect/>
                     </a:stretch>
@@ -1230,7 +1769,6 @@
         <w:rPr>
           <w:noProof/>
         </w:rPr>
-        <w:lastRenderedPageBreak/>
         <w:drawing>
           <wp:inline distT="0" distB="0" distL="0" distR="0" wp14:anchorId="14102753" wp14:editId="77EFC168">
             <wp:extent cx="5943600" cy="4048125"/>
@@ -1247,7 +1785,7 @@
                     <pic:cNvPicPr/>
                   </pic:nvPicPr>
                   <pic:blipFill>
-                    <a:blip r:embed="rId21"/>
+                    <a:blip r:embed="rId33"/>
                     <a:stretch>
                       <a:fillRect/>
                     </a:stretch>
@@ -1279,6 +1817,7 @@
     <w:p/>
     <w:p>
       <w:r>
+        <w:lastRenderedPageBreak/>
         <w:t xml:space="preserve">This section sets all the data for the top portion (before the </w:t>
       </w:r>
       <w:proofErr w:type="spellStart"/>
@@ -1316,7 +1855,6 @@
         <w:rPr>
           <w:noProof/>
         </w:rPr>
-        <w:lastRenderedPageBreak/>
         <w:drawing>
           <wp:inline distT="0" distB="0" distL="0" distR="0" wp14:anchorId="41BEEB0D" wp14:editId="249724D8">
             <wp:extent cx="5943600" cy="4105275"/>
@@ -1333,7 +1871,7 @@
                     <pic:cNvPicPr/>
                   </pic:nvPicPr>
                   <pic:blipFill>
-                    <a:blip r:embed="rId22"/>
+                    <a:blip r:embed="rId34"/>
                     <a:stretch>
                       <a:fillRect/>
                     </a:stretch>
@@ -1376,7 +1914,7 @@
                     <pic:cNvPicPr/>
                   </pic:nvPicPr>
                   <pic:blipFill>
-                    <a:blip r:embed="rId23"/>
+                    <a:blip r:embed="rId35"/>
                     <a:stretch>
                       <a:fillRect/>
                     </a:stretch>
@@ -1436,7 +1974,7 @@
                     <pic:cNvPicPr/>
                   </pic:nvPicPr>
                   <pic:blipFill>
-                    <a:blip r:embed="rId24"/>
+                    <a:blip r:embed="rId36"/>
                     <a:stretch>
                       <a:fillRect/>
                     </a:stretch>
@@ -1525,7 +2063,7 @@
                     <pic:cNvPicPr/>
                   </pic:nvPicPr>
                   <pic:blipFill>
-                    <a:blip r:embed="rId25"/>
+                    <a:blip r:embed="rId37"/>
                     <a:stretch>
                       <a:fillRect/>
                     </a:stretch>
@@ -1568,7 +2106,7 @@
                     <pic:cNvPicPr/>
                   </pic:nvPicPr>
                   <pic:blipFill>
-                    <a:blip r:embed="rId26"/>
+                    <a:blip r:embed="rId38"/>
                     <a:stretch>
                       <a:fillRect/>
                     </a:stretch>

</xml_diff>